<commit_message>
Slight amendment to prof summary
</commit_message>
<xml_diff>
--- a/output/mick-o-donovan-cv.docx
+++ b/output/mick-o-donovan-cv.docx
@@ -143,7 +143,7 @@
         <w:t xml:space="preserve"> </w:t>
       </w:r>
       <w:r>
-        <w:t xml:space="preserve">which are over and above my day to day employment. Calm in a crisis and keen to learn new work practices and technologies. I have earned many of my skills and certifications through self training and studying. Looking for the next challenge back in a role in Network Engineering preferably one which allows me development my network automation skills.</w:t>
+        <w:t xml:space="preserve">which are over and above my day to day employment. Calm in a crisis and keen to learn new work practices and technologies. I have earned many of my skills and certifications through self training and studying. Looking for the next challenge back in a role in Network Engineering preferably one which allows me develop my network automation skills.</w:t>
       </w:r>
     </w:p>
     <w:p>
@@ -471,7 +471,6 @@
     </w:p>
     <w:p>
       <w:pPr>
-        <w:pStyle w:val="Compact"/>
         <w:numPr>
           <w:numId w:val="1004"/>
           <w:ilvl w:val="0"/>
@@ -483,7 +482,6 @@
     </w:p>
     <w:p>
       <w:pPr>
-        <w:pStyle w:val="Compact"/>
         <w:numPr>
           <w:numId w:val="1004"/>
           <w:ilvl w:val="0"/>
@@ -495,7 +493,6 @@
     </w:p>
     <w:p>
       <w:pPr>
-        <w:pStyle w:val="Compact"/>
         <w:numPr>
           <w:numId w:val="1004"/>
           <w:ilvl w:val="0"/>
@@ -518,7 +515,6 @@
     </w:p>
     <w:p>
       <w:pPr>
-        <w:pStyle w:val="Compact"/>
         <w:numPr>
           <w:numId w:val="1004"/>
           <w:ilvl w:val="0"/>
@@ -530,7 +526,6 @@
     </w:p>
     <w:p>
       <w:pPr>
-        <w:pStyle w:val="Compact"/>
         <w:numPr>
           <w:numId w:val="1004"/>
           <w:ilvl w:val="0"/>
@@ -938,109 +933,6 @@
 <file path=word/numbering.xml><?xml version="1.0" encoding="utf-8"?>
 <w:numbering xmlns:w="http://schemas.openxmlformats.org/wordprocessingml/2006/main">
   <w:abstractNum w:abstractNumId="990">
-    <w:nsid w:val="170cd2de"/>
-    <w:multiLevelType w:val="multilevel"/>
-    <w:lvl w:ilvl="0">
-      <w:numFmt w:val="bullet"/>
-      <w:lvlText w:val=" "/>
-      <w:lvlJc w:val="left"/>
-      <w:pPr>
-        <w:tabs>
-          <w:tab w:val="num" w:pos="0"/>
-        </w:tabs>
-        <w:ind w:left="480" w:hanging="480"/>
-      </w:pPr>
-    </w:lvl>
-    <w:lvl w:ilvl="1">
-      <w:numFmt w:val="bullet"/>
-      <w:lvlText w:val=" "/>
-      <w:lvlJc w:val="left"/>
-      <w:pPr>
-        <w:tabs>
-          <w:tab w:val="num" w:pos="720"/>
-        </w:tabs>
-        <w:ind w:left="1200" w:hanging="480"/>
-      </w:pPr>
-    </w:lvl>
-    <w:lvl w:ilvl="2">
-      <w:numFmt w:val="bullet"/>
-      <w:lvlText w:val=" "/>
-      <w:lvlJc w:val="left"/>
-      <w:pPr>
-        <w:tabs>
-          <w:tab w:val="num" w:pos="1440"/>
-        </w:tabs>
-        <w:ind w:left="1920" w:hanging="480"/>
-      </w:pPr>
-    </w:lvl>
-    <w:lvl w:ilvl="3">
-      <w:numFmt w:val="bullet"/>
-      <w:lvlText w:val=" "/>
-      <w:lvlJc w:val="left"/>
-      <w:pPr>
-        <w:tabs>
-          <w:tab w:val="num" w:pos="2160"/>
-        </w:tabs>
-        <w:ind w:left="2640" w:hanging="480"/>
-      </w:pPr>
-    </w:lvl>
-    <w:lvl w:ilvl="4">
-      <w:numFmt w:val="bullet"/>
-      <w:lvlText w:val=" "/>
-      <w:lvlJc w:val="left"/>
-      <w:pPr>
-        <w:tabs>
-          <w:tab w:val="num" w:pos="2880"/>
-        </w:tabs>
-        <w:ind w:left="3360" w:hanging="480"/>
-      </w:pPr>
-    </w:lvl>
-    <w:lvl w:ilvl="5">
-      <w:numFmt w:val="bullet"/>
-      <w:lvlText w:val=" "/>
-      <w:lvlJc w:val="left"/>
-      <w:pPr>
-        <w:tabs>
-          <w:tab w:val="num" w:pos="3600"/>
-        </w:tabs>
-        <w:ind w:left="4080" w:hanging="480"/>
-      </w:pPr>
-    </w:lvl>
-    <w:lvl w:ilvl="6">
-      <w:numFmt w:val="bullet"/>
-      <w:lvlText w:val=" "/>
-      <w:lvlJc w:val="left"/>
-      <w:pPr>
-        <w:tabs>
-          <w:tab w:val="num" w:pos="4320"/>
-        </w:tabs>
-        <w:ind w:left="4800" w:hanging="480"/>
-      </w:pPr>
-    </w:lvl>
-    <w:lvl w:ilvl="7">
-      <w:numFmt w:val="bullet"/>
-      <w:lvlText w:val=" "/>
-      <w:lvlJc w:val="left"/>
-      <w:pPr>
-        <w:tabs>
-          <w:tab w:val="num" w:pos="5040"/>
-        </w:tabs>
-        <w:ind w:left="5520" w:hanging="480"/>
-      </w:pPr>
-    </w:lvl>
-    <w:lvl w:ilvl="8">
-      <w:numFmt w:val="bullet"/>
-      <w:lvlText w:val=" "/>
-      <w:lvlJc w:val="left"/>
-      <w:pPr>
-        <w:tabs>
-          <w:tab w:val="num" w:pos="5760"/>
-        </w:tabs>
-        <w:ind w:left="6240" w:hanging="480"/>
-      </w:pPr>
-    </w:lvl>
-  </w:abstractNum>
-  <w:abstractNum w:abstractNumId="990">
     <w:nsid w:val="2c1ae401"/>
     <w:multiLevelType w:val="multilevel"/>
     <w:lvl w:ilvl="0">
@@ -1246,9 +1138,6 @@
       </w:pPr>
     </w:lvl>
   </w:abstractNum>
-  <w:num w:numId="1000">
-    <w:abstractNumId w:val="990"/>
-  </w:num>
   <w:num w:numId="1000">
     <w:abstractNumId w:val="990"/>
   </w:num>

</xml_diff>